<commit_message>
test(wiki2pandoc): update for commonmark_x output
</commit_message>
<xml_diff>
--- a/tests/func/test_convert_syntax_markdown.out.docx
+++ b/tests/func/test_convert_syntax_markdown.out.docx
@@ -7,13 +7,7 @@
         <w:pStyle w:val="Title"/>
       </w:pPr>
       <w:r>
-        <w:t xml:space="preserve">Try</w:t>
-      </w:r>
-      <w:r>
-        <w:t xml:space="preserve"> </w:t>
-      </w:r>
-      <w:r>
-        <w:t xml:space="preserve">ZettelNew</w:t>
+        <w:t xml:space="preserve">Try ZettelNew</w:t>
       </w:r>
     </w:p>
     <w:p>
@@ -22,12 +16,6 @@
       </w:pPr>
       <w:r>
         <w:t xml:space="preserve">2023-09-16</w:t>
-      </w:r>
-      <w:r>
-        <w:t xml:space="preserve"> </w:t>
-      </w:r>
-      <w:r>
-        <w:t xml:space="preserve">07:36</w:t>
       </w:r>
     </w:p>
     <w:p>
@@ -246,7 +234,7 @@
         <w:rPr>
           <w:rStyle w:val="NormalTok"/>
         </w:rPr>
-        <w:t xml:space="preserve">gfm+wikilinks_title_after_pipe  </w:t>
+        <w:t xml:space="preserve">commonmark_x+wikilinks_title_after_pipe  </w:t>
       </w:r>
       <w:r>
         <w:rPr>
@@ -837,7 +825,7 @@
       <w:lvlText w:val=" "/>
       <w:lvlJc w:val="left"/>
       <w:pPr>
-        <w:ind w:left="720" w:hanging="480"/>
+        <w:ind w:left="720" w:hanging="360"/>
       </w:pPr>
     </w:lvl>
     <w:lvl w:ilvl="1">
@@ -845,7 +833,7 @@
       <w:lvlText w:val=" "/>
       <w:lvlJc w:val="left"/>
       <w:pPr>
-        <w:ind w:left="1440" w:hanging="480"/>
+        <w:ind w:left="1440" w:hanging="360"/>
       </w:pPr>
     </w:lvl>
     <w:lvl w:ilvl="2">
@@ -853,7 +841,7 @@
       <w:lvlText w:val=" "/>
       <w:lvlJc w:val="left"/>
       <w:pPr>
-        <w:ind w:left="2160" w:hanging="480"/>
+        <w:ind w:left="2160" w:hanging="360"/>
       </w:pPr>
     </w:lvl>
     <w:lvl w:ilvl="3">
@@ -861,7 +849,7 @@
       <w:lvlText w:val=" "/>
       <w:lvlJc w:val="left"/>
       <w:pPr>
-        <w:ind w:left="2880" w:hanging="480"/>
+        <w:ind w:left="2880" w:hanging="360"/>
       </w:pPr>
     </w:lvl>
     <w:lvl w:ilvl="4">
@@ -869,7 +857,7 @@
       <w:lvlText w:val=" "/>
       <w:lvlJc w:val="left"/>
       <w:pPr>
-        <w:ind w:left="3600" w:hanging="480"/>
+        <w:ind w:left="3600" w:hanging="360"/>
       </w:pPr>
     </w:lvl>
     <w:lvl w:ilvl="5">
@@ -877,7 +865,7 @@
       <w:lvlText w:val=" "/>
       <w:lvlJc w:val="left"/>
       <w:pPr>
-        <w:ind w:left="4320" w:hanging="480"/>
+        <w:ind w:left="4320" w:hanging="360"/>
       </w:pPr>
     </w:lvl>
     <w:lvl w:ilvl="6">
@@ -885,7 +873,7 @@
       <w:lvlText w:val=" "/>
       <w:lvlJc w:val="left"/>
       <w:pPr>
-        <w:ind w:left="5040" w:hanging="480"/>
+        <w:ind w:left="5040" w:hanging="360"/>
       </w:pPr>
     </w:lvl>
     <w:lvl w:ilvl="7">
@@ -893,7 +881,7 @@
       <w:lvlText w:val=" "/>
       <w:lvlJc w:val="left"/>
       <w:pPr>
-        <w:ind w:left="5760" w:hanging="480"/>
+        <w:ind w:left="5760" w:hanging="360"/>
       </w:pPr>
     </w:lvl>
     <w:lvl w:ilvl="8">
@@ -901,7 +889,7 @@
       <w:lvlText w:val=" "/>
       <w:lvlJc w:val="left"/>
       <w:pPr>
-        <w:ind w:left="6480" w:hanging="480"/>
+        <w:ind w:left="6480" w:hanging="360"/>
       </w:pPr>
     </w:lvl>
   </w:abstractNum>
@@ -910,75 +898,102 @@
     <w:multiLevelType w:val="multilevel"/>
     <w:lvl w:ilvl="0">
       <w:numFmt w:val="bullet"/>
-      <w:lvlText w:val="•"/>
-      <w:lvlJc w:val="left"/>
-      <w:pPr>
-        <w:ind w:left="720" w:hanging="480"/>
-      </w:pPr>
+      <w:lvlText w:val=""/>
+      <w:lvlJc w:val="left"/>
+      <w:pPr>
+        <w:ind w:left="720" w:hanging="360"/>
+      </w:pPr>
+      <w:rPr>
+        <w:rFonts w:ascii="Symbol" w:hAnsi="Symbol" w:cs="Symbol" w:hint="default"/>
+      </w:rPr>
     </w:lvl>
     <w:lvl w:ilvl="1">
       <w:numFmt w:val="bullet"/>
-      <w:lvlText w:val="–"/>
-      <w:lvlJc w:val="left"/>
-      <w:pPr>
-        <w:ind w:left="1440" w:hanging="480"/>
-      </w:pPr>
+      <w:lvlText w:val="o"/>
+      <w:lvlJc w:val="left"/>
+      <w:pPr>
+        <w:ind w:left="1440" w:hanging="360"/>
+      </w:pPr>
+      <w:rPr>
+        <w:rFonts w:ascii="Courier New" w:hAnsi="Courier New" w:cs="Courier New" w:hint="default"/>
+      </w:rPr>
     </w:lvl>
     <w:lvl w:ilvl="2">
       <w:numFmt w:val="bullet"/>
-      <w:lvlText w:val="•"/>
-      <w:lvlJc w:val="left"/>
-      <w:pPr>
-        <w:ind w:left="2160" w:hanging="480"/>
-      </w:pPr>
+      <w:lvlText w:val=""/>
+      <w:lvlJc w:val="left"/>
+      <w:pPr>
+        <w:ind w:left="2160" w:hanging="360"/>
+      </w:pPr>
+      <w:rPr>
+        <w:rFonts w:ascii="Wingdings" w:hAnsi="Wingdings" w:cs="Wingdings" w:hint="default"/>
+      </w:rPr>
     </w:lvl>
     <w:lvl w:ilvl="3">
       <w:numFmt w:val="bullet"/>
-      <w:lvlText w:val="–"/>
-      <w:lvlJc w:val="left"/>
-      <w:pPr>
-        <w:ind w:left="2880" w:hanging="480"/>
-      </w:pPr>
+      <w:lvlText w:val=""/>
+      <w:lvlJc w:val="left"/>
+      <w:pPr>
+        <w:ind w:left="2880" w:hanging="360"/>
+      </w:pPr>
+      <w:rPr>
+        <w:rFonts w:ascii="Symbol" w:hAnsi="Symbol" w:cs="Symbol" w:hint="default"/>
+      </w:rPr>
     </w:lvl>
     <w:lvl w:ilvl="4">
       <w:numFmt w:val="bullet"/>
-      <w:lvlText w:val="•"/>
-      <w:lvlJc w:val="left"/>
-      <w:pPr>
-        <w:ind w:left="3600" w:hanging="480"/>
-      </w:pPr>
+      <w:lvlText w:val="o"/>
+      <w:lvlJc w:val="left"/>
+      <w:pPr>
+        <w:ind w:left="3600" w:hanging="360"/>
+      </w:pPr>
+      <w:rPr>
+        <w:rFonts w:ascii="Courier New" w:hAnsi="Courier New" w:cs="Courier New" w:hint="default"/>
+      </w:rPr>
     </w:lvl>
     <w:lvl w:ilvl="5">
       <w:numFmt w:val="bullet"/>
-      <w:lvlText w:val="–"/>
-      <w:lvlJc w:val="left"/>
-      <w:pPr>
-        <w:ind w:left="4320" w:hanging="480"/>
-      </w:pPr>
+      <w:lvlText w:val=""/>
+      <w:lvlJc w:val="left"/>
+      <w:pPr>
+        <w:ind w:left="4320" w:hanging="360"/>
+      </w:pPr>
+      <w:rPr>
+        <w:rFonts w:ascii="Wingdings" w:hAnsi="Wingdings" w:cs="Wingdings" w:hint="default"/>
+      </w:rPr>
     </w:lvl>
     <w:lvl w:ilvl="6">
       <w:numFmt w:val="bullet"/>
-      <w:lvlText w:val="•"/>
-      <w:lvlJc w:val="left"/>
-      <w:pPr>
-        <w:ind w:left="5040" w:hanging="480"/>
-      </w:pPr>
+      <w:lvlText w:val=""/>
+      <w:lvlJc w:val="left"/>
+      <w:pPr>
+        <w:ind w:left="5040" w:hanging="360"/>
+      </w:pPr>
+      <w:rPr>
+        <w:rFonts w:ascii="Symbol" w:hAnsi="Symbol" w:cs="Symbol" w:hint="default"/>
+      </w:rPr>
     </w:lvl>
     <w:lvl w:ilvl="7">
       <w:numFmt w:val="bullet"/>
-      <w:lvlText w:val="–"/>
-      <w:lvlJc w:val="left"/>
-      <w:pPr>
-        <w:ind w:left="5760" w:hanging="480"/>
-      </w:pPr>
+      <w:lvlText w:val="o"/>
+      <w:lvlJc w:val="left"/>
+      <w:pPr>
+        <w:ind w:left="5760" w:hanging="360"/>
+      </w:pPr>
+      <w:rPr>
+        <w:rFonts w:ascii="Courier New" w:hAnsi="Courier New" w:cs="Courier New" w:hint="default"/>
+      </w:rPr>
     </w:lvl>
     <w:lvl w:ilvl="8">
       <w:numFmt w:val="bullet"/>
-      <w:lvlText w:val="•"/>
-      <w:lvlJc w:val="left"/>
-      <w:pPr>
-        <w:ind w:left="6480" w:hanging="480"/>
-      </w:pPr>
+      <w:lvlText w:val=""/>
+      <w:lvlJc w:val="left"/>
+      <w:pPr>
+        <w:ind w:left="6480" w:hanging="360"/>
+      </w:pPr>
+      <w:rPr>
+        <w:rFonts w:ascii="Wingdings" w:hAnsi="Wingdings" w:cs="Wingdings" w:hint="default"/>
+      </w:rPr>
     </w:lvl>
   </w:abstractNum>
   <w:num w:numId="1">

</xml_diff>